<commit_message>
Anja: Feldvalidierung COG, SOG, Timestamp
</commit_message>
<xml_diff>
--- a/docs/ToDo bis 19.11.12.docx
+++ b/docs/ToDo bis 19.11.12.docx
@@ -9,416 +9,537 @@
           <w:sz w:val="28"/>
         </w:rPr>
       </w:pPr>
-      <w:proofErr w:type="spellStart"/>
       <w:r>
         <w:rPr>
           <w:b/>
           <w:sz w:val="28"/>
         </w:rPr>
-        <w:t>ToDo</w:t>
+        <w:t>TODO</w:t>
+      </w:r>
+    </w:p>
+    <w:p>
+      <w:pPr>
+        <w:pStyle w:val="Listenabsatz"/>
+        <w:numPr>
+          <w:ilvl w:val="0"/>
+          <w:numId w:val="2"/>
+        </w:numPr>
+      </w:pPr>
+      <w:proofErr w:type="spellStart"/>
+      <w:r>
+        <w:t>RegEx</w:t>
       </w:r>
       <w:proofErr w:type="spellEnd"/>
       <w:r>
+        <w:t xml:space="preserve"> für:</w:t>
+      </w:r>
+    </w:p>
+    <w:p>
+      <w:pPr>
+        <w:pStyle w:val="Listenabsatz"/>
+        <w:numPr>
+          <w:ilvl w:val="1"/>
+          <w:numId w:val="2"/>
+        </w:numPr>
+      </w:pPr>
+      <w:proofErr w:type="spellStart"/>
+      <w:r>
+        <w:t>Waypoint</w:t>
+      </w:r>
+      <w:proofErr w:type="spellEnd"/>
+      <w:r>
+        <w:t xml:space="preserve"> (Anja)</w:t>
+      </w:r>
+    </w:p>
+    <w:p>
+      <w:pPr>
+        <w:pStyle w:val="Listenabsatz"/>
+        <w:numPr>
+          <w:ilvl w:val="2"/>
+          <w:numId w:val="2"/>
+        </w:numPr>
+        <w:rPr>
+          <w:color w:val="00B050"/>
+        </w:rPr>
+      </w:pPr>
+      <w:r>
+        <w:rPr>
+          <w:color w:val="00B050"/>
+        </w:rPr>
+        <w:t>Position North</w:t>
+      </w:r>
+      <w:r>
+        <w:rPr>
+          <w:color w:val="00B050"/>
+        </w:rPr>
+        <w:t xml:space="preserve"> (Janosch)</w:t>
+      </w:r>
+    </w:p>
+    <w:p>
+      <w:pPr>
+        <w:pStyle w:val="Listenabsatz"/>
+        <w:numPr>
+          <w:ilvl w:val="2"/>
+          <w:numId w:val="2"/>
+        </w:numPr>
+        <w:rPr>
+          <w:color w:val="00B050"/>
+        </w:rPr>
+      </w:pPr>
+      <w:r>
+        <w:rPr>
+          <w:color w:val="00B050"/>
+        </w:rPr>
+        <w:t>Position East</w:t>
+      </w:r>
+      <w:r>
+        <w:rPr>
+          <w:color w:val="00B050"/>
+        </w:rPr>
+        <w:t xml:space="preserve"> (Janosch)</w:t>
+      </w:r>
+    </w:p>
+    <w:p>
+      <w:pPr>
+        <w:pStyle w:val="Listenabsatz"/>
+        <w:numPr>
+          <w:ilvl w:val="2"/>
+          <w:numId w:val="2"/>
+        </w:numPr>
+        <w:rPr>
+          <w:color w:val="FFC000"/>
+        </w:rPr>
+      </w:pPr>
+      <w:r>
+        <w:rPr>
+          <w:color w:val="FFC000"/>
+        </w:rPr>
+        <w:t>COG</w:t>
+      </w:r>
+    </w:p>
+    <w:p>
+      <w:pPr>
+        <w:pStyle w:val="Listenabsatz"/>
+        <w:numPr>
+          <w:ilvl w:val="2"/>
+          <w:numId w:val="2"/>
+        </w:numPr>
+        <w:rPr>
+          <w:color w:val="FFC000"/>
+        </w:rPr>
+      </w:pPr>
+      <w:r>
+        <w:rPr>
+          <w:color w:val="FFC000"/>
+        </w:rPr>
+        <w:t>SOG</w:t>
+      </w:r>
+    </w:p>
+    <w:p>
+      <w:pPr>
+        <w:pStyle w:val="Listenabsatz"/>
+        <w:numPr>
+          <w:ilvl w:val="2"/>
+          <w:numId w:val="2"/>
+        </w:numPr>
+        <w:rPr>
+          <w:color w:val="FF0000"/>
+        </w:rPr>
+      </w:pPr>
+      <w:r>
+        <w:rPr>
+          <w:color w:val="FF0000"/>
+        </w:rPr>
+        <w:t>BTM</w:t>
+      </w:r>
+    </w:p>
+    <w:p>
+      <w:pPr>
+        <w:pStyle w:val="Listenabsatz"/>
+        <w:numPr>
+          <w:ilvl w:val="2"/>
+          <w:numId w:val="2"/>
+        </w:numPr>
+        <w:rPr>
+          <w:color w:val="FF0000"/>
+        </w:rPr>
+      </w:pPr>
+      <w:r>
+        <w:rPr>
+          <w:color w:val="FF0000"/>
+        </w:rPr>
+        <w:t>DTM</w:t>
+      </w:r>
+    </w:p>
+    <w:p>
+      <w:pPr>
+        <w:pStyle w:val="Listenabsatz"/>
+        <w:numPr>
+          <w:ilvl w:val="2"/>
+          <w:numId w:val="2"/>
+        </w:numPr>
+        <w:rPr>
+          <w:color w:val="FF0000"/>
+        </w:rPr>
+      </w:pPr>
+      <w:r>
+        <w:rPr>
+          <w:color w:val="FF0000"/>
+        </w:rPr>
+        <w:t>Zeit hinter SOG anfügen</w:t>
+      </w:r>
+    </w:p>
+    <w:p>
+      <w:pPr>
+        <w:pStyle w:val="Listenabsatz"/>
+        <w:numPr>
+          <w:ilvl w:val="1"/>
+          <w:numId w:val="2"/>
+        </w:numPr>
+      </w:pPr>
+      <w:r>
+        <w:t>Logbuch</w:t>
+      </w:r>
+      <w:r>
+        <w:t xml:space="preserve"> (Janosch)</w:t>
+      </w:r>
+      <w:r>
+        <w:t xml:space="preserve"> (</w:t>
+      </w:r>
+      <w:proofErr w:type="spellStart"/>
+      <w:r>
+        <w:t>regex</w:t>
+      </w:r>
+      <w:proofErr w:type="spellEnd"/>
+      <w:r>
+        <w:t xml:space="preserve"> sind fertig, nur noch in JS umsetzen </w:t>
+      </w:r>
+      <w:r>
+        <w:sym w:font="Wingdings" w:char="F0E0"/>
+      </w:r>
+      <w:r>
+        <w:t xml:space="preserve"> Anja)</w:t>
+      </w:r>
+    </w:p>
+    <w:p>
+      <w:pPr>
+        <w:pStyle w:val="Listenabsatz"/>
+        <w:numPr>
+          <w:ilvl w:val="2"/>
+          <w:numId w:val="2"/>
+        </w:numPr>
+        <w:rPr>
+          <w:color w:val="FFC000"/>
+        </w:rPr>
+      </w:pPr>
+      <w:proofErr w:type="spellStart"/>
+      <w:r>
+        <w:rPr>
+          <w:color w:val="FFC000"/>
+        </w:rPr>
+        <w:t>Registernr</w:t>
+      </w:r>
+      <w:proofErr w:type="spellEnd"/>
+      <w:r>
+        <w:rPr>
+          <w:color w:val="FFC000"/>
+        </w:rPr>
+        <w:t>.</w:t>
+      </w:r>
+      <w:r>
+        <w:rPr>
+          <w:color w:val="FFC000"/>
+        </w:rPr>
+        <w:t>/</w:t>
+      </w:r>
+      <w:r>
+        <w:rPr>
+          <w:color w:val="FFC000"/>
+        </w:rPr>
+        <w:t>Segelzeichen</w:t>
+      </w:r>
+    </w:p>
+    <w:p>
+      <w:pPr>
+        <w:pStyle w:val="Listenabsatz"/>
+        <w:numPr>
+          <w:ilvl w:val="2"/>
+          <w:numId w:val="2"/>
+        </w:numPr>
+        <w:rPr>
+          <w:color w:val="FFC000"/>
+        </w:rPr>
+      </w:pPr>
+      <w:r>
+        <w:rPr>
+          <w:color w:val="FFC000"/>
+        </w:rPr>
+        <w:t>Länge/Breite/Tiefgang/</w:t>
+      </w:r>
+      <w:proofErr w:type="spellStart"/>
+      <w:r>
+        <w:rPr>
+          <w:color w:val="FFC000"/>
+        </w:rPr>
+        <w:t>Masthöhe</w:t>
+      </w:r>
+      <w:proofErr w:type="spellEnd"/>
+    </w:p>
+    <w:p>
+      <w:pPr>
+        <w:pStyle w:val="Listenabsatz"/>
+        <w:numPr>
+          <w:ilvl w:val="2"/>
+          <w:numId w:val="2"/>
+        </w:numPr>
+        <w:rPr>
+          <w:color w:val="FFC000"/>
+        </w:rPr>
+      </w:pPr>
+      <w:r>
+        <w:rPr>
+          <w:color w:val="FFC000"/>
+        </w:rPr>
+        <w:t>Verdrängung</w:t>
+      </w:r>
+    </w:p>
+    <w:p>
+      <w:pPr>
+        <w:pStyle w:val="Listenabsatz"/>
+        <w:numPr>
+          <w:ilvl w:val="2"/>
+          <w:numId w:val="2"/>
+        </w:numPr>
+        <w:rPr>
+          <w:color w:val="FFC000"/>
+        </w:rPr>
+      </w:pPr>
+      <w:r>
+        <w:rPr>
+          <w:color w:val="FFC000"/>
+        </w:rPr>
+        <w:t>Baujahr</w:t>
+      </w:r>
+    </w:p>
+    <w:p>
+      <w:pPr>
+        <w:pStyle w:val="Listenabsatz"/>
+        <w:numPr>
+          <w:ilvl w:val="2"/>
+          <w:numId w:val="2"/>
+        </w:numPr>
+        <w:rPr>
+          <w:color w:val="FFC000"/>
+        </w:rPr>
+      </w:pPr>
+      <w:r>
+        <w:rPr>
+          <w:color w:val="FFC000"/>
+        </w:rPr>
+        <w:t>Tankgröße/Wassertankgröße/Abwassertankgröße</w:t>
+      </w:r>
+    </w:p>
+    <w:p>
+      <w:pPr>
+        <w:pStyle w:val="Listenabsatz"/>
+        <w:numPr>
+          <w:ilvl w:val="1"/>
+          <w:numId w:val="2"/>
+        </w:numPr>
+      </w:pPr>
+      <w:proofErr w:type="spellStart"/>
+      <w:r>
+        <w:t>Tripinfo</w:t>
+      </w:r>
+      <w:proofErr w:type="spellEnd"/>
+      <w:r>
+        <w:t xml:space="preserve"> (Anja)</w:t>
+      </w:r>
+    </w:p>
+    <w:p>
+      <w:pPr>
+        <w:pStyle w:val="Listenabsatz"/>
+        <w:numPr>
+          <w:ilvl w:val="2"/>
+          <w:numId w:val="2"/>
+        </w:numPr>
+        <w:rPr>
+          <w:color w:val="FF0000"/>
+        </w:rPr>
+      </w:pPr>
+      <w:r>
+        <w:rPr>
+          <w:color w:val="FF0000"/>
+        </w:rPr>
+        <w:t>Start/Ende</w:t>
+      </w:r>
+    </w:p>
+    <w:p>
+      <w:pPr>
+        <w:pStyle w:val="Listenabsatz"/>
+        <w:numPr>
+          <w:ilvl w:val="2"/>
+          <w:numId w:val="2"/>
+        </w:numPr>
+        <w:rPr>
+          <w:color w:val="FF0000"/>
+        </w:rPr>
+      </w:pPr>
+      <w:r>
+        <w:rPr>
+          <w:color w:val="FF0000"/>
+        </w:rPr>
+        <w:t>Dauer</w:t>
+      </w:r>
+    </w:p>
+    <w:p>
+      <w:pPr>
+        <w:pStyle w:val="Listenabsatz"/>
+        <w:numPr>
+          <w:ilvl w:val="0"/>
+          <w:numId w:val="2"/>
+        </w:numPr>
+        <w:rPr>
+          <w:color w:val="FF0000"/>
+        </w:rPr>
+      </w:pPr>
+      <w:r>
+        <w:rPr>
+          <w:color w:val="FF0000"/>
+        </w:rPr>
+        <w:t>Layout</w:t>
+      </w:r>
+      <w:r>
+        <w:rPr>
+          <w:color w:val="FF0000"/>
+        </w:rPr>
+        <w:t xml:space="preserve">-Vorschlag für </w:t>
+      </w:r>
+      <w:proofErr w:type="spellStart"/>
+      <w:r>
+        <w:rPr>
+          <w:color w:val="FF0000"/>
+        </w:rPr>
+        <w:t>App</w:t>
+      </w:r>
+      <w:proofErr w:type="spellEnd"/>
+      <w:r>
+        <w:rPr>
+          <w:color w:val="FF0000"/>
+        </w:rPr>
+        <w:t xml:space="preserve"> zur Diskussion (Janosch)</w:t>
+      </w:r>
+    </w:p>
+    <w:p>
+      <w:pPr>
+        <w:pStyle w:val="Listenabsatz"/>
+        <w:numPr>
+          <w:ilvl w:val="0"/>
+          <w:numId w:val="2"/>
+        </w:numPr>
+        <w:rPr>
+          <w:color w:val="FF0000"/>
+        </w:rPr>
+      </w:pPr>
+      <w:proofErr w:type="spellStart"/>
+      <w:r>
+        <w:rPr>
+          <w:color w:val="FF0000"/>
+        </w:rPr>
+        <w:t>Maps</w:t>
+      </w:r>
+      <w:proofErr w:type="spellEnd"/>
+      <w:r>
+        <w:rPr>
+          <w:color w:val="FF0000"/>
+        </w:rPr>
+        <w:t>-Anbindung (Jo)</w:t>
+      </w:r>
+    </w:p>
+    <w:p>
+      <w:pPr>
+        <w:pStyle w:val="Listenabsatz"/>
+        <w:numPr>
+          <w:ilvl w:val="0"/>
+          <w:numId w:val="2"/>
+        </w:numPr>
+        <w:rPr>
+          <w:color w:val="00B050"/>
+        </w:rPr>
+      </w:pPr>
+      <w:r>
+        <w:rPr>
+          <w:color w:val="00B050"/>
+        </w:rPr>
+        <w:t xml:space="preserve">SQL </w:t>
+      </w:r>
+      <w:r>
+        <w:rPr>
+          <w:color w:val="00B050"/>
+        </w:rPr>
+        <w:sym w:font="Wingdings" w:char="F0E0"/>
+      </w:r>
+      <w:r>
+        <w:rPr>
+          <w:color w:val="00B050"/>
+        </w:rPr>
+        <w:t xml:space="preserve"> Daten einfügen (Jo)</w:t>
+      </w:r>
+    </w:p>
+    <w:p>
+      <w:pPr>
+        <w:pStyle w:val="Listenabsatz"/>
+        <w:numPr>
+          <w:ilvl w:val="1"/>
+          <w:numId w:val="2"/>
+        </w:numPr>
+        <w:rPr>
+          <w:color w:val="FF0000"/>
+        </w:rPr>
+      </w:pPr>
+      <w:proofErr w:type="spellStart"/>
+      <w:r>
+        <w:rPr>
+          <w:color w:val="FF0000"/>
+        </w:rPr>
+        <w:t>Waypoint</w:t>
+      </w:r>
+      <w:proofErr w:type="spellEnd"/>
+      <w:r>
+        <w:rPr>
+          <w:color w:val="FF0000"/>
+        </w:rPr>
+        <w:t xml:space="preserve"> fehlt noch</w:t>
+      </w:r>
+    </w:p>
+    <w:p/>
+    <w:p>
+      <w:pPr>
         <w:rPr>
           <w:b/>
-          <w:sz w:val="28"/>
-        </w:rPr>
-        <w:t xml:space="preserve"> bis Montag, 19.11.12</w:t>
-      </w:r>
+          <w:lang w:val="en-US"/>
+        </w:rPr>
+      </w:pPr>
+      <w:proofErr w:type="spellStart"/>
       <w:r>
         <w:rPr>
           <w:b/>
-          <w:sz w:val="28"/>
-        </w:rPr>
-        <w:t>:</w:t>
-      </w:r>
-    </w:p>
-    <w:p>
-      <w:pPr>
-        <w:pStyle w:val="Listenabsatz"/>
-        <w:numPr>
-          <w:ilvl w:val="0"/>
-          <w:numId w:val="2"/>
-        </w:numPr>
-      </w:pPr>
-      <w:proofErr w:type="spellStart"/>
-      <w:r>
-        <w:t>RegEx</w:t>
+          <w:lang w:val="en-US"/>
+        </w:rPr>
+        <w:t>Anja</w:t>
       </w:r>
       <w:proofErr w:type="spellEnd"/>
       <w:r>
-        <w:t xml:space="preserve"> für:</w:t>
-      </w:r>
-    </w:p>
-    <w:p>
-      <w:pPr>
-        <w:pStyle w:val="Listenabsatz"/>
-        <w:numPr>
-          <w:ilvl w:val="1"/>
-          <w:numId w:val="2"/>
-        </w:numPr>
-      </w:pPr>
-      <w:proofErr w:type="spellStart"/>
-      <w:r>
-        <w:t>Waypoint</w:t>
-      </w:r>
-      <w:proofErr w:type="spellEnd"/>
-      <w:r>
-        <w:t xml:space="preserve"> (Anja)</w:t>
-      </w:r>
-    </w:p>
-    <w:p>
-      <w:pPr>
-        <w:pStyle w:val="Listenabsatz"/>
-        <w:numPr>
-          <w:ilvl w:val="2"/>
-          <w:numId w:val="2"/>
-        </w:numPr>
-      </w:pPr>
-      <w:r>
-        <w:t>Position North</w:t>
-      </w:r>
-      <w:r>
-        <w:t xml:space="preserve"> (Janosch)</w:t>
-      </w:r>
-    </w:p>
-    <w:p>
-      <w:pPr>
-        <w:pStyle w:val="Listenabsatz"/>
-        <w:numPr>
-          <w:ilvl w:val="2"/>
-          <w:numId w:val="2"/>
-        </w:numPr>
-      </w:pPr>
-      <w:r>
-        <w:t>Position East</w:t>
-      </w:r>
-      <w:r>
-        <w:t xml:space="preserve"> (Janosch)</w:t>
-      </w:r>
-    </w:p>
-    <w:p>
-      <w:pPr>
-        <w:pStyle w:val="Listenabsatz"/>
-        <w:numPr>
-          <w:ilvl w:val="2"/>
-          <w:numId w:val="2"/>
-        </w:numPr>
-        <w:rPr>
-          <w:color w:val="00B050"/>
-        </w:rPr>
-      </w:pPr>
-      <w:r>
-        <w:rPr>
-          <w:color w:val="00B050"/>
-        </w:rPr>
-        <w:t>COG</w:t>
-      </w:r>
-    </w:p>
-    <w:p>
-      <w:pPr>
-        <w:pStyle w:val="Listenabsatz"/>
-        <w:numPr>
-          <w:ilvl w:val="2"/>
-          <w:numId w:val="2"/>
-        </w:numPr>
-        <w:rPr>
-          <w:color w:val="00B050"/>
-        </w:rPr>
-      </w:pPr>
-      <w:r>
-        <w:rPr>
-          <w:color w:val="00B050"/>
-        </w:rPr>
-        <w:t>SOG</w:t>
-      </w:r>
-    </w:p>
-    <w:p>
-      <w:pPr>
-        <w:pStyle w:val="Listenabsatz"/>
-        <w:numPr>
-          <w:ilvl w:val="2"/>
-          <w:numId w:val="2"/>
-        </w:numPr>
-      </w:pPr>
-      <w:r>
-        <w:t>BTM</w:t>
-      </w:r>
-    </w:p>
-    <w:p>
-      <w:pPr>
-        <w:pStyle w:val="Listenabsatz"/>
-        <w:numPr>
-          <w:ilvl w:val="2"/>
-          <w:numId w:val="2"/>
-        </w:numPr>
-      </w:pPr>
-      <w:r>
-        <w:t>DTM</w:t>
-      </w:r>
-    </w:p>
-    <w:p>
-      <w:pPr>
-        <w:pStyle w:val="Listenabsatz"/>
-        <w:numPr>
-          <w:ilvl w:val="2"/>
-          <w:numId w:val="2"/>
-        </w:numPr>
-      </w:pPr>
-      <w:r>
-        <w:t>Zeit hinter SOG anfügen</w:t>
-      </w:r>
-    </w:p>
-    <w:p>
-      <w:pPr>
-        <w:pStyle w:val="Listenabsatz"/>
-        <w:numPr>
-          <w:ilvl w:val="1"/>
-          <w:numId w:val="2"/>
-        </w:numPr>
-      </w:pPr>
-      <w:r>
-        <w:t>Logbuch</w:t>
-      </w:r>
-      <w:r>
-        <w:t xml:space="preserve"> (Janosch)</w:t>
-      </w:r>
-    </w:p>
-    <w:p>
-      <w:pPr>
-        <w:pStyle w:val="Listenabsatz"/>
-        <w:numPr>
-          <w:ilvl w:val="2"/>
-          <w:numId w:val="2"/>
-        </w:numPr>
-      </w:pPr>
-      <w:proofErr w:type="spellStart"/>
-      <w:r>
-        <w:t>Registernr</w:t>
-      </w:r>
-      <w:proofErr w:type="spellEnd"/>
-      <w:r>
-        <w:t>.</w:t>
-      </w:r>
-      <w:r>
-        <w:t>/</w:t>
-      </w:r>
-      <w:r>
-        <w:t>Segelzeichen</w:t>
-      </w:r>
-    </w:p>
-    <w:p>
-      <w:pPr>
-        <w:pStyle w:val="Listenabsatz"/>
-        <w:numPr>
-          <w:ilvl w:val="2"/>
-          <w:numId w:val="2"/>
-        </w:numPr>
-      </w:pPr>
-      <w:r>
-        <w:t>Länge/Breite/Tiefgang/</w:t>
-      </w:r>
-      <w:proofErr w:type="spellStart"/>
-      <w:r>
-        <w:t>Masthöhe</w:t>
-      </w:r>
-      <w:proofErr w:type="spellEnd"/>
-    </w:p>
-    <w:p>
-      <w:pPr>
-        <w:pStyle w:val="Listenabsatz"/>
-        <w:numPr>
-          <w:ilvl w:val="2"/>
-          <w:numId w:val="2"/>
-        </w:numPr>
-      </w:pPr>
-      <w:r>
-        <w:t>Verdrängung</w:t>
-      </w:r>
-    </w:p>
-    <w:p>
-      <w:pPr>
-        <w:pStyle w:val="Listenabsatz"/>
-        <w:numPr>
-          <w:ilvl w:val="2"/>
-          <w:numId w:val="2"/>
-        </w:numPr>
-      </w:pPr>
-      <w:r>
-        <w:t>Baujahr</w:t>
-      </w:r>
-    </w:p>
-    <w:p>
-      <w:pPr>
-        <w:pStyle w:val="Listenabsatz"/>
-        <w:numPr>
-          <w:ilvl w:val="2"/>
-          <w:numId w:val="2"/>
-        </w:numPr>
-      </w:pPr>
-      <w:r>
-        <w:t>Tankgröße/Wassertankgröße/Abwassertankgröße</w:t>
-      </w:r>
-    </w:p>
-    <w:p>
-      <w:pPr>
-        <w:pStyle w:val="Listenabsatz"/>
-        <w:numPr>
-          <w:ilvl w:val="1"/>
-          <w:numId w:val="2"/>
-        </w:numPr>
-      </w:pPr>
-      <w:proofErr w:type="spellStart"/>
-      <w:r>
-        <w:t>Tripinfo</w:t>
-      </w:r>
-      <w:proofErr w:type="spellEnd"/>
-      <w:r>
-        <w:t xml:space="preserve"> (Anja)</w:t>
-      </w:r>
-    </w:p>
-    <w:p>
-      <w:pPr>
-        <w:pStyle w:val="Listenabsatz"/>
-        <w:numPr>
-          <w:ilvl w:val="2"/>
-          <w:numId w:val="2"/>
-        </w:numPr>
-      </w:pPr>
-      <w:r>
-        <w:t>Start/Ende</w:t>
-      </w:r>
-    </w:p>
-    <w:p>
-      <w:pPr>
-        <w:pStyle w:val="Listenabsatz"/>
-        <w:numPr>
-          <w:ilvl w:val="2"/>
-          <w:numId w:val="2"/>
-        </w:numPr>
-      </w:pPr>
-      <w:r>
-        <w:t>Dauer</w:t>
-      </w:r>
-    </w:p>
-    <w:p>
-      <w:pPr>
-        <w:pStyle w:val="Listenabsatz"/>
-        <w:numPr>
-          <w:ilvl w:val="0"/>
-          <w:numId w:val="2"/>
-        </w:numPr>
-      </w:pPr>
-      <w:r>
-        <w:t>Layout</w:t>
-      </w:r>
-      <w:r>
-        <w:t xml:space="preserve">-Vorschlag für </w:t>
-      </w:r>
-      <w:proofErr w:type="spellStart"/>
-      <w:r>
-        <w:t>App</w:t>
-      </w:r>
-      <w:proofErr w:type="spellEnd"/>
-      <w:r>
-        <w:t xml:space="preserve"> zur Diskussion (Janosch)</w:t>
-      </w:r>
-    </w:p>
-    <w:p>
-      <w:pPr>
-        <w:pStyle w:val="Listenabsatz"/>
-        <w:numPr>
-          <w:ilvl w:val="0"/>
-          <w:numId w:val="2"/>
-        </w:numPr>
-      </w:pPr>
-      <w:proofErr w:type="spellStart"/>
-      <w:r>
-        <w:t>Maps</w:t>
-      </w:r>
-      <w:proofErr w:type="spellEnd"/>
-      <w:r>
-        <w:t>-Anbindung (Jo)</w:t>
-      </w:r>
-    </w:p>
-    <w:p>
-      <w:pPr>
-        <w:pStyle w:val="Listenabsatz"/>
-        <w:numPr>
-          <w:ilvl w:val="0"/>
-          <w:numId w:val="2"/>
-        </w:numPr>
-      </w:pPr>
-      <w:r>
-        <w:t xml:space="preserve">SQL </w:t>
-      </w:r>
-      <w:r>
-        <w:sym w:font="Wingdings" w:char="F0E0"/>
-      </w:r>
-      <w:r>
-        <w:t xml:space="preserve"> Daten einfügen (Jo)</w:t>
-      </w:r>
-    </w:p>
-    <w:p/>
-    <w:p>
-      <w:pPr>
         <w:rPr>
           <w:b/>
-        </w:rPr>
-      </w:pPr>
+          <w:lang w:val="en-US"/>
+        </w:rPr>
+        <w:t>: luckysun16</w:t>
+      </w:r>
       <w:r>
         <w:rPr>
           <w:b/>
-          <w:highlight w:val="yellow"/>
-        </w:rPr>
-        <w:t xml:space="preserve">Treffen in </w:t>
-      </w:r>
-      <w:proofErr w:type="spellStart"/>
-      <w:r>
-        <w:rPr>
-          <w:b/>
-          <w:highlight w:val="yellow"/>
-        </w:rPr>
-        <w:t>Skype</w:t>
-      </w:r>
-      <w:proofErr w:type="spellEnd"/>
-      <w:r>
-        <w:rPr>
-          <w:b/>
-          <w:highlight w:val="yellow"/>
-        </w:rPr>
-        <w:t xml:space="preserve"> am Montag</w:t>
-      </w:r>
-      <w:r>
-        <w:rPr>
-          <w:b/>
-          <w:highlight w:val="yellow"/>
-        </w:rPr>
-        <w:t>, 19.11.12,</w:t>
-      </w:r>
-      <w:r>
-        <w:rPr>
-          <w:b/>
-          <w:highlight w:val="yellow"/>
-        </w:rPr>
-        <w:t xml:space="preserve"> 20:30 Uhr</w:t>
-      </w:r>
-    </w:p>
-    <w:p>
-      <w:pPr>
-        <w:rPr>
-          <w:b/>
-        </w:rPr>
-      </w:pPr>
-      <w:r>
-        <w:rPr>
-          <w:b/>
-        </w:rPr>
-        <w:t>Anja: luckysun16</w:t>
-      </w:r>
-      <w:r>
-        <w:rPr>
-          <w:b/>
+          <w:lang w:val="en-US"/>
         </w:rPr>
         <w:br/>
         <w:t xml:space="preserve">Jo: </w:t>
@@ -427,6 +548,7 @@
       <w:r>
         <w:rPr>
           <w:b/>
+          <w:lang w:val="en-US"/>
         </w:rPr>
         <w:t>Drake_forty</w:t>
       </w:r>
@@ -434,9 +556,25 @@
       <w:r>
         <w:rPr>
           <w:b/>
+          <w:lang w:val="en-US"/>
         </w:rPr>
         <w:br/>
-        <w:t>Janosch: janosch715</w:t>
+      </w:r>
+      <w:proofErr w:type="spellStart"/>
+      <w:r>
+        <w:rPr>
+          <w:b/>
+          <w:lang w:val="en-US"/>
+        </w:rPr>
+        <w:t>Janosch</w:t>
+      </w:r>
+      <w:proofErr w:type="spellEnd"/>
+      <w:r>
+        <w:rPr>
+          <w:b/>
+          <w:lang w:val="en-US"/>
+        </w:rPr>
+        <w:t>: janosch715</w:t>
       </w:r>
     </w:p>
     <w:sectPr>

</xml_diff>

<commit_message>
Anja: Regex, Umlaute ersetzt
</commit_message>
<xml_diff>
--- a/docs/ToDo bis 19.11.12.docx
+++ b/docs/ToDo bis 19.11.12.docx
@@ -107,6 +107,42 @@
           <w:numId w:val="2"/>
         </w:numPr>
         <w:rPr>
+          <w:color w:val="00B050"/>
+        </w:rPr>
+      </w:pPr>
+      <w:r>
+        <w:rPr>
+          <w:color w:val="00B050"/>
+        </w:rPr>
+        <w:t>COG</w:t>
+      </w:r>
+    </w:p>
+    <w:p>
+      <w:pPr>
+        <w:pStyle w:val="Listenabsatz"/>
+        <w:numPr>
+          <w:ilvl w:val="2"/>
+          <w:numId w:val="2"/>
+        </w:numPr>
+        <w:rPr>
+          <w:color w:val="00B050"/>
+        </w:rPr>
+      </w:pPr>
+      <w:r>
+        <w:rPr>
+          <w:color w:val="00B050"/>
+        </w:rPr>
+        <w:t>SOG</w:t>
+      </w:r>
+    </w:p>
+    <w:p>
+      <w:pPr>
+        <w:pStyle w:val="Listenabsatz"/>
+        <w:numPr>
+          <w:ilvl w:val="2"/>
+          <w:numId w:val="2"/>
+        </w:numPr>
+        <w:rPr>
           <w:color w:val="FFC000"/>
         </w:rPr>
       </w:pPr>
@@ -114,7 +150,7 @@
         <w:rPr>
           <w:color w:val="FFC000"/>
         </w:rPr>
-        <w:t>COG</w:t>
+        <w:t>BTM</w:t>
       </w:r>
     </w:p>
     <w:p>
@@ -125,14 +161,14 @@
           <w:numId w:val="2"/>
         </w:numPr>
         <w:rPr>
-          <w:color w:val="FFC000"/>
-        </w:rPr>
-      </w:pPr>
-      <w:r>
-        <w:rPr>
-          <w:color w:val="FFC000"/>
-        </w:rPr>
-        <w:t>SOG</w:t>
+          <w:color w:val="00B050"/>
+        </w:rPr>
+      </w:pPr>
+      <w:r>
+        <w:rPr>
+          <w:color w:val="00B050"/>
+        </w:rPr>
+        <w:t>DTM</w:t>
       </w:r>
     </w:p>
     <w:p>
@@ -143,14 +179,46 @@
           <w:numId w:val="2"/>
         </w:numPr>
         <w:rPr>
-          <w:color w:val="FF0000"/>
-        </w:rPr>
-      </w:pPr>
-      <w:r>
-        <w:rPr>
-          <w:color w:val="FF0000"/>
-        </w:rPr>
-        <w:t>BTM</w:t>
+          <w:color w:val="00B050"/>
+        </w:rPr>
+      </w:pPr>
+      <w:r>
+        <w:rPr>
+          <w:color w:val="00B050"/>
+        </w:rPr>
+        <w:t>Zeit hinter SOG anfügen</w:t>
+      </w:r>
+    </w:p>
+    <w:p>
+      <w:pPr>
+        <w:pStyle w:val="Listenabsatz"/>
+        <w:numPr>
+          <w:ilvl w:val="1"/>
+          <w:numId w:val="2"/>
+        </w:numPr>
+      </w:pPr>
+      <w:r>
+        <w:t>Logbuch</w:t>
+      </w:r>
+      <w:r>
+        <w:t xml:space="preserve"> (Janosch)</w:t>
+      </w:r>
+      <w:r>
+        <w:t xml:space="preserve"> (</w:t>
+      </w:r>
+      <w:proofErr w:type="spellStart"/>
+      <w:r>
+        <w:t>regex</w:t>
+      </w:r>
+      <w:proofErr w:type="spellEnd"/>
+      <w:r>
+        <w:t xml:space="preserve"> sind fertig, nur noch in JS umsetzen </w:t>
+      </w:r>
+      <w:r>
+        <w:sym w:font="Wingdings" w:char="F0E0"/>
+      </w:r>
+      <w:r>
+        <w:t xml:space="preserve"> Anja)</w:t>
       </w:r>
     </w:p>
     <w:p>
@@ -161,94 +229,26 @@
           <w:numId w:val="2"/>
         </w:numPr>
         <w:rPr>
-          <w:color w:val="FF0000"/>
-        </w:rPr>
-      </w:pPr>
-      <w:r>
-        <w:rPr>
-          <w:color w:val="FF0000"/>
-        </w:rPr>
-        <w:t>DTM</w:t>
-      </w:r>
-    </w:p>
-    <w:p>
-      <w:pPr>
-        <w:pStyle w:val="Listenabsatz"/>
-        <w:numPr>
-          <w:ilvl w:val="2"/>
-          <w:numId w:val="2"/>
-        </w:numPr>
-        <w:rPr>
-          <w:color w:val="FF0000"/>
-        </w:rPr>
-      </w:pPr>
-      <w:r>
-        <w:rPr>
-          <w:color w:val="FF0000"/>
-        </w:rPr>
-        <w:t>Zeit hinter SOG anfügen</w:t>
-      </w:r>
-    </w:p>
-    <w:p>
-      <w:pPr>
-        <w:pStyle w:val="Listenabsatz"/>
-        <w:numPr>
-          <w:ilvl w:val="1"/>
-          <w:numId w:val="2"/>
-        </w:numPr>
-      </w:pPr>
-      <w:r>
-        <w:t>Logbuch</w:t>
-      </w:r>
-      <w:r>
-        <w:t xml:space="preserve"> (Janosch)</w:t>
-      </w:r>
-      <w:r>
-        <w:t xml:space="preserve"> (</w:t>
-      </w:r>
+          <w:color w:val="00B050"/>
+        </w:rPr>
+      </w:pPr>
       <w:proofErr w:type="spellStart"/>
       <w:r>
-        <w:t>regex</w:t>
+        <w:rPr>
+          <w:color w:val="00B050"/>
+        </w:rPr>
+        <w:t>Registernr</w:t>
       </w:r>
       <w:proofErr w:type="spellEnd"/>
       <w:r>
-        <w:t xml:space="preserve"> sind fertig, nur noch in JS umsetzen </w:t>
-      </w:r>
-      <w:r>
-        <w:sym w:font="Wingdings" w:char="F0E0"/>
-      </w:r>
-      <w:r>
-        <w:t xml:space="preserve"> Anja)</w:t>
-      </w:r>
-    </w:p>
-    <w:p>
-      <w:pPr>
-        <w:pStyle w:val="Listenabsatz"/>
-        <w:numPr>
-          <w:ilvl w:val="2"/>
-          <w:numId w:val="2"/>
-        </w:numPr>
-        <w:rPr>
-          <w:color w:val="FFC000"/>
-        </w:rPr>
-      </w:pPr>
-      <w:proofErr w:type="spellStart"/>
-      <w:r>
-        <w:rPr>
-          <w:color w:val="FFC000"/>
-        </w:rPr>
-        <w:t>Registernr</w:t>
-      </w:r>
-      <w:proofErr w:type="spellEnd"/>
-      <w:r>
-        <w:rPr>
-          <w:color w:val="FFC000"/>
+        <w:rPr>
+          <w:color w:val="00B050"/>
         </w:rPr>
         <w:t>.</w:t>
       </w:r>
       <w:r>
         <w:rPr>
-          <w:color w:val="FFC000"/>
+          <w:color w:val="00B050"/>
         </w:rPr>
         <w:t>/</w:t>
       </w:r>

</xml_diff>